<commit_message>
obstacles done, GDD changes (obstacles)
</commit_message>
<xml_diff>
--- a/Documents/Mean Bean Studio- Game design document.docx
+++ b/Documents/Mean Bean Studio- Game design document.docx
@@ -1387,14 +1387,7 @@
         <w:rPr>
           <w:sz w:val="24"/>
         </w:rPr>
-        <w:t xml:space="preserve">Anything that </w:t>
-      </w:r>
-      <w:bookmarkStart w:id="1" w:name="_GoBack"/>
-      <w:r>
-        <w:rPr>
-          <w:sz w:val="24"/>
-        </w:rPr>
-        <w:t xml:space="preserve">is </w:t>
+        <w:t xml:space="preserve">Anything that is </w:t>
       </w:r>
       <w:r>
         <w:rPr>
@@ -1407,104 +1400,97 @@
         <w:rPr>
           <w:sz w:val="24"/>
         </w:rPr>
-        <w:t xml:space="preserve"> </w:t>
+        <w:t xml:space="preserve"> is subject to change or TBD.</w:t>
+      </w:r>
+    </w:p>
+    <w:p>
+      <w:pPr>
+        <w:pStyle w:val="Heading1"/>
+        <w:rPr>
+          <w:b/>
+          <w:u w:val="single"/>
+        </w:rPr>
+      </w:pPr>
+    </w:p>
+    <w:p>
+      <w:pPr>
+        <w:pStyle w:val="Heading1"/>
+        <w:rPr>
+          <w:b/>
+          <w:u w:val="single"/>
+        </w:rPr>
+      </w:pPr>
+      <w:r>
+        <w:rPr>
+          <w:b/>
+          <w:u w:val="single"/>
+        </w:rPr>
+        <w:t>Synopsis</w:t>
+      </w:r>
+      <w:bookmarkEnd w:id="0"/>
+    </w:p>
+    <w:p>
+      <w:r>
+        <w:tab/>
+      </w:r>
+      <w:r>
+        <w:rPr>
+          <w:sz w:val="24"/>
+        </w:rPr>
+        <w:t>The game that was chosen is an endless runner that allows the player to earn real life discounts</w:t>
+      </w:r>
+      <w:r>
+        <w:t>.</w:t>
+      </w:r>
+    </w:p>
+    <w:p>
+      <w:r>
+        <w:t xml:space="preserve">The game will have 3 metaphorical “lanes”. The left right and middle lane. Obstacles will cover all or some of the lanes. The longer the player plays the game the faster the speed of the game will increase. Obstacles will be more </w:t>
+      </w:r>
+      <w:proofErr w:type="gramStart"/>
+      <w:r>
+        <w:t>frequent</w:t>
+      </w:r>
+      <w:proofErr w:type="gramEnd"/>
+      <w:r>
+        <w:t xml:space="preserve"> and the player will have to make faster decisions. </w:t>
+      </w:r>
+    </w:p>
+    <w:p>
+      <w:pPr>
+        <w:pStyle w:val="Heading1"/>
+      </w:pPr>
+    </w:p>
+    <w:p>
+      <w:pPr>
+        <w:pStyle w:val="Heading1"/>
+        <w:rPr>
+          <w:b/>
+          <w:u w:val="single"/>
+        </w:rPr>
+      </w:pPr>
+      <w:bookmarkStart w:id="1" w:name="_Toc22044296"/>
+      <w:r>
+        <w:rPr>
+          <w:b/>
+          <w:u w:val="single"/>
+        </w:rPr>
+        <w:t>Target audience</w:t>
       </w:r>
       <w:bookmarkEnd w:id="1"/>
-      <w:r>
-        <w:rPr>
-          <w:sz w:val="24"/>
-        </w:rPr>
-        <w:t>is subject to change or TBD.</w:t>
-      </w:r>
-    </w:p>
-    <w:p>
-      <w:pPr>
-        <w:pStyle w:val="Heading1"/>
-        <w:rPr>
-          <w:b/>
-          <w:u w:val="single"/>
-        </w:rPr>
-      </w:pPr>
-    </w:p>
-    <w:p>
-      <w:pPr>
-        <w:pStyle w:val="Heading1"/>
-        <w:rPr>
-          <w:b/>
-          <w:u w:val="single"/>
-        </w:rPr>
-      </w:pPr>
-      <w:r>
-        <w:rPr>
-          <w:b/>
-          <w:u w:val="single"/>
-        </w:rPr>
-        <w:t>Synopsis</w:t>
-      </w:r>
-      <w:bookmarkEnd w:id="0"/>
-    </w:p>
-    <w:p>
+    </w:p>
+    <w:p>
+      <w:pPr>
+        <w:rPr>
+          <w:color w:val="000000"/>
+          <w:sz w:val="24"/>
+          <w:szCs w:val="24"/>
+        </w:rPr>
+      </w:pPr>
       <w:r>
         <w:tab/>
       </w:r>
-      <w:r>
-        <w:rPr>
-          <w:sz w:val="24"/>
-        </w:rPr>
-        <w:t>The game that was chosen is an endless runner that allows the player to earn real life discounts</w:t>
-      </w:r>
-      <w:r>
-        <w:t>.</w:t>
-      </w:r>
-    </w:p>
-    <w:p>
-      <w:r>
-        <w:t xml:space="preserve">The game will have 3 metaphorical “lanes”. The left right and middle lane. Obstacles will cover all or some of the lanes. The longer the player plays the game the faster the speed of the game will increase. Obstacles will be more </w:t>
-      </w:r>
-      <w:proofErr w:type="gramStart"/>
-      <w:r>
-        <w:t>frequent</w:t>
-      </w:r>
-      <w:proofErr w:type="gramEnd"/>
-      <w:r>
-        <w:t xml:space="preserve"> and the player will have to make faster decisions. </w:t>
-      </w:r>
-    </w:p>
-    <w:p>
-      <w:pPr>
-        <w:pStyle w:val="Heading1"/>
-      </w:pPr>
-    </w:p>
-    <w:p>
-      <w:pPr>
-        <w:pStyle w:val="Heading1"/>
-        <w:rPr>
-          <w:b/>
-          <w:u w:val="single"/>
-        </w:rPr>
-      </w:pPr>
-      <w:bookmarkStart w:id="2" w:name="_Toc22044296"/>
-      <w:r>
-        <w:rPr>
-          <w:b/>
-          <w:u w:val="single"/>
-        </w:rPr>
-        <w:t>Target audience</w:t>
-      </w:r>
-      <w:bookmarkEnd w:id="2"/>
-    </w:p>
-    <w:p>
-      <w:pPr>
-        <w:rPr>
-          <w:color w:val="000000"/>
-          <w:sz w:val="24"/>
-          <w:szCs w:val="24"/>
-        </w:rPr>
-      </w:pPr>
-      <w:r>
-        <w:tab/>
-      </w:r>
-      <w:bookmarkStart w:id="3" w:name="_Hlk22116521"/>
+      <w:bookmarkStart w:id="2" w:name="_Hlk22116521"/>
       <w:r>
         <w:rPr>
           <w:sz w:val="24"/>
@@ -1629,16 +1615,16 @@
           <w:u w:val="single"/>
         </w:rPr>
       </w:pPr>
-      <w:bookmarkStart w:id="4" w:name="_Toc22044297"/>
+      <w:bookmarkStart w:id="3" w:name="_Toc22044297"/>
+      <w:bookmarkEnd w:id="2"/>
+      <w:r>
+        <w:rPr>
+          <w:b/>
+          <w:u w:val="single"/>
+        </w:rPr>
+        <w:t>Competitors</w:t>
+      </w:r>
       <w:bookmarkEnd w:id="3"/>
-      <w:r>
-        <w:rPr>
-          <w:b/>
-          <w:u w:val="single"/>
-        </w:rPr>
-        <w:t>Competitors</w:t>
-      </w:r>
-      <w:bookmarkEnd w:id="4"/>
     </w:p>
     <w:p>
       <w:pPr>
@@ -1832,7 +1818,7 @@
           <w:u w:val="single"/>
         </w:rPr>
       </w:pPr>
-      <w:bookmarkStart w:id="5" w:name="_Toc22044298"/>
+      <w:bookmarkStart w:id="4" w:name="_Toc22044298"/>
       <w:r>
         <w:rPr>
           <w:b/>
@@ -1841,7 +1827,7 @@
         <w:lastRenderedPageBreak/>
         <w:t>Tool list</w:t>
       </w:r>
-      <w:bookmarkEnd w:id="5"/>
+      <w:bookmarkEnd w:id="4"/>
     </w:p>
     <w:p>
       <w:pPr>
@@ -1981,7 +1967,7 @@
           <w:u w:val="single"/>
         </w:rPr>
       </w:pPr>
-      <w:bookmarkStart w:id="6" w:name="_Toc22044299"/>
+      <w:bookmarkStart w:id="5" w:name="_Toc22044299"/>
       <w:r>
         <w:rPr>
           <w:b/>
@@ -1989,39 +1975,39 @@
         </w:rPr>
         <w:t>Core pillars/ experiences</w:t>
       </w:r>
+      <w:bookmarkEnd w:id="5"/>
+    </w:p>
+    <w:p>
+      <w:pPr>
+        <w:rPr>
+          <w:sz w:val="24"/>
+        </w:rPr>
+      </w:pPr>
+      <w:r>
+        <w:rPr>
+          <w:sz w:val="24"/>
+        </w:rPr>
+        <w:t xml:space="preserve">Competitive: players compete against each other to get better rewards </w:t>
+      </w:r>
+    </w:p>
+    <w:p/>
+    <w:p>
+      <w:pPr>
+        <w:pStyle w:val="Heading1"/>
+        <w:rPr>
+          <w:b/>
+          <w:u w:val="single"/>
+        </w:rPr>
+      </w:pPr>
+      <w:bookmarkStart w:id="6" w:name="_Toc22044300"/>
+      <w:r>
+        <w:rPr>
+          <w:b/>
+          <w:u w:val="single"/>
+        </w:rPr>
+        <w:t>Goals/objectives</w:t>
+      </w:r>
       <w:bookmarkEnd w:id="6"/>
-    </w:p>
-    <w:p>
-      <w:pPr>
-        <w:rPr>
-          <w:sz w:val="24"/>
-        </w:rPr>
-      </w:pPr>
-      <w:r>
-        <w:rPr>
-          <w:sz w:val="24"/>
-        </w:rPr>
-        <w:t xml:space="preserve">Competitive: players compete against each other to get better rewards </w:t>
-      </w:r>
-    </w:p>
-    <w:p/>
-    <w:p>
-      <w:pPr>
-        <w:pStyle w:val="Heading1"/>
-        <w:rPr>
-          <w:b/>
-          <w:u w:val="single"/>
-        </w:rPr>
-      </w:pPr>
-      <w:bookmarkStart w:id="7" w:name="_Toc22044300"/>
-      <w:r>
-        <w:rPr>
-          <w:b/>
-          <w:u w:val="single"/>
-        </w:rPr>
-        <w:t>Goals/objectives</w:t>
-      </w:r>
-      <w:bookmarkEnd w:id="7"/>
     </w:p>
     <w:p>
       <w:pPr>
@@ -2067,7 +2053,7 @@
           <w:u w:val="single"/>
         </w:rPr>
       </w:pPr>
-      <w:bookmarkStart w:id="8" w:name="_Toc22044301"/>
+      <w:bookmarkStart w:id="7" w:name="_Toc22044301"/>
       <w:r>
         <w:rPr>
           <w:b/>
@@ -2075,7 +2061,7 @@
         </w:rPr>
         <w:t>Game mechanics</w:t>
       </w:r>
-      <w:bookmarkEnd w:id="8"/>
+      <w:bookmarkEnd w:id="7"/>
     </w:p>
     <w:p>
       <w:pPr>
@@ -2674,7 +2660,7 @@
           <w:u w:val="single"/>
         </w:rPr>
       </w:pPr>
-      <w:bookmarkStart w:id="9" w:name="_Toc22044302"/>
+      <w:bookmarkStart w:id="8" w:name="_Toc22044302"/>
       <w:r>
         <w:rPr>
           <w:b/>
@@ -2682,7 +2668,7 @@
         </w:rPr>
         <w:t>Rules</w:t>
       </w:r>
-      <w:bookmarkEnd w:id="9"/>
+      <w:bookmarkEnd w:id="8"/>
     </w:p>
     <w:p>
       <w:pPr>
@@ -2937,7 +2923,7 @@
           <w:u w:val="single"/>
         </w:rPr>
       </w:pPr>
-      <w:bookmarkStart w:id="10" w:name="_Toc22044303"/>
+      <w:bookmarkStart w:id="9" w:name="_Toc22044303"/>
       <w:r>
         <w:rPr>
           <w:b/>
@@ -2945,7 +2931,7 @@
         </w:rPr>
         <w:t>Game loops</w:t>
       </w:r>
-      <w:bookmarkEnd w:id="10"/>
+      <w:bookmarkEnd w:id="9"/>
     </w:p>
     <w:p>
       <w:pPr>
@@ -3189,7 +3175,7 @@
           <w:u w:val="single"/>
         </w:rPr>
       </w:pPr>
-      <w:bookmarkStart w:id="11" w:name="_Toc22044304"/>
+      <w:bookmarkStart w:id="10" w:name="_Toc22044304"/>
       <w:r>
         <w:rPr>
           <w:b/>
@@ -3197,7 +3183,7 @@
         </w:rPr>
         <w:t>Game economy</w:t>
       </w:r>
-      <w:bookmarkEnd w:id="11"/>
+      <w:bookmarkEnd w:id="10"/>
     </w:p>
     <w:p>
       <w:pPr>
@@ -3303,7 +3289,7 @@
           <w:u w:val="single"/>
         </w:rPr>
       </w:pPr>
-      <w:bookmarkStart w:id="12" w:name="_Toc22044305"/>
+      <w:bookmarkStart w:id="11" w:name="_Toc22044305"/>
       <w:r>
         <w:rPr>
           <w:b/>
@@ -3311,7 +3297,7 @@
         </w:rPr>
         <w:t>Levels</w:t>
       </w:r>
-      <w:bookmarkEnd w:id="12"/>
+      <w:bookmarkEnd w:id="11"/>
     </w:p>
     <w:p>
       <w:pPr>
@@ -3449,13 +3435,8 @@
           <w:u w:val="single"/>
         </w:rPr>
       </w:pPr>
-    </w:p>
-    <w:p>
-      <w:pPr>
-        <w:rPr>
-          <w:u w:val="single"/>
-        </w:rPr>
-      </w:pPr>
+      <w:bookmarkStart w:id="12" w:name="_GoBack"/>
+      <w:bookmarkEnd w:id="12"/>
     </w:p>
     <w:p>
       <w:pPr>
@@ -3578,6 +3559,13 @@
         </w:rPr>
         <w:t>Broken pillar</w:t>
       </w:r>
+      <w:r>
+        <w:rPr>
+          <w:sz w:val="24"/>
+          <w:szCs w:val="24"/>
+        </w:rPr>
+        <w:t xml:space="preserve"> </w:t>
+      </w:r>
     </w:p>
     <w:p>
       <w:pPr>
@@ -3596,7 +3584,14 @@
           <w:sz w:val="24"/>
           <w:szCs w:val="24"/>
         </w:rPr>
-        <w:t>Rocks</w:t>
+        <w:t>Rock</w:t>
+      </w:r>
+      <w:r>
+        <w:rPr>
+          <w:sz w:val="24"/>
+          <w:szCs w:val="24"/>
+        </w:rPr>
+        <w:t xml:space="preserve">s (different sizes) </w:t>
       </w:r>
     </w:p>
     <w:p>
@@ -3649,16 +3644,14 @@
         <w:rPr>
           <w:sz w:val="24"/>
           <w:szCs w:val="24"/>
-          <w:highlight w:val="yellow"/>
-        </w:rPr>
-      </w:pPr>
-      <w:r>
-        <w:rPr>
-          <w:sz w:val="24"/>
-          <w:szCs w:val="24"/>
-          <w:highlight w:val="yellow"/>
-        </w:rPr>
-        <w:t>Mummy arms/ open sarcophagus</w:t>
+        </w:rPr>
+      </w:pPr>
+      <w:r>
+        <w:rPr>
+          <w:sz w:val="24"/>
+          <w:szCs w:val="24"/>
+        </w:rPr>
+        <w:t>Fallen over tree</w:t>
       </w:r>
     </w:p>
     <w:p>
@@ -3678,7 +3671,7 @@
           <w:sz w:val="24"/>
           <w:szCs w:val="24"/>
         </w:rPr>
-        <w:t>Fallen over tree</w:t>
+        <w:t xml:space="preserve">Jumps between gaps </w:t>
       </w:r>
     </w:p>
     <w:p>
@@ -3698,7 +3691,7 @@
           <w:sz w:val="24"/>
           <w:szCs w:val="24"/>
         </w:rPr>
-        <w:t xml:space="preserve">Rockledge </w:t>
+        <w:t xml:space="preserve">Trees </w:t>
       </w:r>
     </w:p>
     <w:p>
@@ -3718,7 +3711,7 @@
           <w:sz w:val="24"/>
           <w:szCs w:val="24"/>
         </w:rPr>
-        <w:t xml:space="preserve">Jumps between gaps </w:t>
+        <w:t>Logs</w:t>
       </w:r>
     </w:p>
     <w:p>
@@ -3738,8 +3731,77 @@
           <w:sz w:val="24"/>
           <w:szCs w:val="24"/>
         </w:rPr>
-        <w:t>Over hanging trees</w:t>
-      </w:r>
+        <w:t>Animal bones</w:t>
+      </w:r>
+    </w:p>
+    <w:p>
+      <w:pPr>
+        <w:pStyle w:val="ListParagraph"/>
+        <w:numPr>
+          <w:ilvl w:val="0"/>
+          <w:numId w:val="11"/>
+        </w:numPr>
+        <w:rPr>
+          <w:sz w:val="24"/>
+          <w:szCs w:val="24"/>
+        </w:rPr>
+      </w:pPr>
+      <w:r>
+        <w:rPr>
+          <w:sz w:val="24"/>
+          <w:szCs w:val="24"/>
+        </w:rPr>
+        <w:t>Dead trees</w:t>
+      </w:r>
+    </w:p>
+    <w:p>
+      <w:pPr>
+        <w:pStyle w:val="ListParagraph"/>
+        <w:numPr>
+          <w:ilvl w:val="0"/>
+          <w:numId w:val="11"/>
+        </w:numPr>
+        <w:rPr>
+          <w:sz w:val="24"/>
+          <w:szCs w:val="24"/>
+        </w:rPr>
+      </w:pPr>
+      <w:r>
+        <w:rPr>
+          <w:sz w:val="24"/>
+          <w:szCs w:val="24"/>
+        </w:rPr>
+        <w:t>Sand stones</w:t>
+      </w:r>
+    </w:p>
+    <w:p>
+      <w:pPr>
+        <w:pStyle w:val="ListParagraph"/>
+        <w:numPr>
+          <w:ilvl w:val="0"/>
+          <w:numId w:val="11"/>
+        </w:numPr>
+        <w:rPr>
+          <w:sz w:val="24"/>
+          <w:szCs w:val="24"/>
+        </w:rPr>
+      </w:pPr>
+      <w:r>
+        <w:rPr>
+          <w:sz w:val="24"/>
+          <w:szCs w:val="24"/>
+        </w:rPr>
+        <w:t>Quick sand</w:t>
+      </w:r>
+    </w:p>
+    <w:p>
+      <w:pPr>
+        <w:pStyle w:val="ListParagraph"/>
+        <w:rPr>
+          <w:sz w:val="24"/>
+          <w:szCs w:val="24"/>
+        </w:rPr>
+      </w:pPr>
     </w:p>
     <w:p/>
     <w:p/>
@@ -4214,6 +4276,42 @@
     </w:p>
     <w:p>
       <w:pPr>
+        <w:pStyle w:val="ListParagraph"/>
+        <w:numPr>
+          <w:ilvl w:val="0"/>
+          <w:numId w:val="12"/>
+        </w:numPr>
+        <w:rPr>
+          <w:sz w:val="24"/>
+          <w:szCs w:val="24"/>
+        </w:rPr>
+      </w:pPr>
+      <w:r>
+        <w:rPr>
+          <w:sz w:val="24"/>
+          <w:szCs w:val="24"/>
+        </w:rPr>
+        <w:t xml:space="preserve">Having a female </w:t>
+      </w:r>
+      <w:proofErr w:type="spellStart"/>
+      <w:r>
+        <w:rPr>
+          <w:sz w:val="24"/>
+          <w:szCs w:val="24"/>
+        </w:rPr>
+        <w:t>Beanbo</w:t>
+      </w:r>
+      <w:proofErr w:type="spellEnd"/>
+      <w:r>
+        <w:rPr>
+          <w:sz w:val="24"/>
+          <w:szCs w:val="24"/>
+        </w:rPr>
+        <w:t xml:space="preserve"> for options </w:t>
+      </w:r>
+    </w:p>
+    <w:p>
+      <w:pPr>
         <w:rPr>
           <w:sz w:val="24"/>
           <w:szCs w:val="24"/>
@@ -4283,6 +4381,7 @@
           <w:szCs w:val="24"/>
           <w:highlight w:val="yellow"/>
         </w:rPr>
+        <w:lastRenderedPageBreak/>
         <w:t xml:space="preserve">We have come up with idea of a leaderboard system that offers the top (x) people in (x) time prizes. We were thinking something on the lines </w:t>
       </w:r>
       <w:proofErr w:type="gramStart"/>
@@ -6403,7 +6502,6 @@
   <w:style w:type="character" w:default="1" w:styleId="DefaultParagraphFont">
     <w:name w:val="Default Paragraph Font"/>
     <w:uiPriority w:val="1"/>
-    <w:semiHidden/>
     <w:unhideWhenUsed/>
   </w:style>
   <w:style w:type="table" w:default="1" w:styleId="TableNormal">
@@ -6885,7 +6983,7 @@
 </file>
 
 <file path=customXml/itemProps1.xml><?xml version="1.0" encoding="utf-8"?>
-<ds:datastoreItem xmlns:ds="http://schemas.openxmlformats.org/officeDocument/2006/customXml" ds:itemID="{02B7AA89-9EE1-4671-8D45-EFBDEE582714}">
+<ds:datastoreItem xmlns:ds="http://schemas.openxmlformats.org/officeDocument/2006/customXml" ds:itemID="{1F8FD7C5-4574-4E2D-9B10-4BB60BF9AAD9}">
   <ds:schemaRefs>
     <ds:schemaRef ds:uri="http://schemas.openxmlformats.org/officeDocument/2006/bibliography"/>
   </ds:schemaRefs>

</xml_diff>

<commit_message>
changes to the GGD
</commit_message>
<xml_diff>
--- a/Documents/Mean Bean Studio- Game design document.docx
+++ b/Documents/Mean Bean Studio- Game design document.docx
@@ -3435,49 +3435,47 @@
           <w:u w:val="single"/>
         </w:rPr>
       </w:pPr>
-      <w:bookmarkStart w:id="12" w:name="_GoBack"/>
+    </w:p>
+    <w:p>
+      <w:pPr>
+        <w:pStyle w:val="Heading1"/>
+        <w:rPr>
+          <w:b/>
+          <w:u w:val="single"/>
+        </w:rPr>
+      </w:pPr>
+      <w:bookmarkStart w:id="12" w:name="_Toc22044306"/>
+      <w:proofErr w:type="spellStart"/>
+      <w:r>
+        <w:rPr>
+          <w:b/>
+          <w:u w:val="single"/>
+        </w:rPr>
+        <w:t>Npcs</w:t>
+      </w:r>
+      <w:proofErr w:type="spellEnd"/>
+      <w:r>
+        <w:rPr>
+          <w:b/>
+          <w:u w:val="single"/>
+        </w:rPr>
+        <w:t>,</w:t>
+      </w:r>
+      <w:r>
+        <w:rPr>
+          <w:b/>
+          <w:u w:val="single"/>
+        </w:rPr>
+        <w:t xml:space="preserve"> enemies</w:t>
+      </w:r>
+      <w:r>
+        <w:rPr>
+          <w:b/>
+          <w:u w:val="single"/>
+        </w:rPr>
+        <w:t xml:space="preserve"> and hazards</w:t>
+      </w:r>
       <w:bookmarkEnd w:id="12"/>
-    </w:p>
-    <w:p>
-      <w:pPr>
-        <w:pStyle w:val="Heading1"/>
-        <w:rPr>
-          <w:b/>
-          <w:u w:val="single"/>
-        </w:rPr>
-      </w:pPr>
-      <w:bookmarkStart w:id="13" w:name="_Toc22044306"/>
-      <w:proofErr w:type="spellStart"/>
-      <w:r>
-        <w:rPr>
-          <w:b/>
-          <w:u w:val="single"/>
-        </w:rPr>
-        <w:t>Npcs</w:t>
-      </w:r>
-      <w:proofErr w:type="spellEnd"/>
-      <w:r>
-        <w:rPr>
-          <w:b/>
-          <w:u w:val="single"/>
-        </w:rPr>
-        <w:t>,</w:t>
-      </w:r>
-      <w:r>
-        <w:rPr>
-          <w:b/>
-          <w:u w:val="single"/>
-        </w:rPr>
-        <w:t xml:space="preserve"> enemies</w:t>
-      </w:r>
-      <w:r>
-        <w:rPr>
-          <w:b/>
-          <w:u w:val="single"/>
-        </w:rPr>
-        <w:t xml:space="preserve"> and hazards</w:t>
-      </w:r>
-      <w:bookmarkEnd w:id="13"/>
       <w:r>
         <w:rPr>
           <w:b/>
@@ -3793,20 +3791,9 @@
         </w:rPr>
         <w:t>Quick sand</w:t>
       </w:r>
-    </w:p>
-    <w:p>
-      <w:pPr>
-        <w:pStyle w:val="ListParagraph"/>
-        <w:rPr>
-          <w:sz w:val="24"/>
-          <w:szCs w:val="24"/>
-        </w:rPr>
-      </w:pPr>
-    </w:p>
-    <w:p/>
-    <w:p/>
-    <w:p/>
-    <w:p/>
+      <w:bookmarkStart w:id="13" w:name="_GoBack"/>
+      <w:bookmarkEnd w:id="13"/>
+    </w:p>
     <w:p>
       <w:pPr>
         <w:pStyle w:val="Heading1"/>
@@ -3821,6 +3808,7 @@
           <w:b/>
           <w:u w:val="single"/>
         </w:rPr>
+        <w:lastRenderedPageBreak/>
         <w:t>Unlocks</w:t>
       </w:r>
       <w:r>
@@ -4339,6 +4327,30 @@
         <w:rPr>
           <w:sz w:val="24"/>
           <w:szCs w:val="24"/>
+        </w:rPr>
+      </w:pPr>
+    </w:p>
+    <w:p>
+      <w:pPr>
+        <w:rPr>
+          <w:sz w:val="24"/>
+          <w:szCs w:val="24"/>
+        </w:rPr>
+      </w:pPr>
+    </w:p>
+    <w:p>
+      <w:pPr>
+        <w:rPr>
+          <w:sz w:val="24"/>
+          <w:szCs w:val="24"/>
+        </w:rPr>
+      </w:pPr>
+    </w:p>
+    <w:p>
+      <w:pPr>
+        <w:rPr>
+          <w:sz w:val="24"/>
+          <w:szCs w:val="24"/>
           <w:highlight w:val="yellow"/>
         </w:rPr>
       </w:pPr>
@@ -4381,7 +4393,6 @@
           <w:szCs w:val="24"/>
           <w:highlight w:val="yellow"/>
         </w:rPr>
-        <w:lastRenderedPageBreak/>
         <w:t xml:space="preserve">We have come up with idea of a leaderboard system that offers the top (x) people in (x) time prizes. We were thinking something on the lines </w:t>
       </w:r>
       <w:proofErr w:type="gramStart"/>
@@ -6502,6 +6513,7 @@
   <w:style w:type="character" w:default="1" w:styleId="DefaultParagraphFont">
     <w:name w:val="Default Paragraph Font"/>
     <w:uiPriority w:val="1"/>
+    <w:semiHidden/>
     <w:unhideWhenUsed/>
   </w:style>
   <w:style w:type="table" w:default="1" w:styleId="TableNormal">
@@ -6983,7 +6995,7 @@
 </file>
 
 <file path=customXml/itemProps1.xml><?xml version="1.0" encoding="utf-8"?>
-<ds:datastoreItem xmlns:ds="http://schemas.openxmlformats.org/officeDocument/2006/customXml" ds:itemID="{1F8FD7C5-4574-4E2D-9B10-4BB60BF9AAD9}">
+<ds:datastoreItem xmlns:ds="http://schemas.openxmlformats.org/officeDocument/2006/customXml" ds:itemID="{6315706A-BE5A-4E76-B142-7E3025A76500}">
   <ds:schemaRefs>
     <ds:schemaRef ds:uri="http://schemas.openxmlformats.org/officeDocument/2006/bibliography"/>
   </ds:schemaRefs>

</xml_diff>

<commit_message>
Changes have been made to the documents
We can now upload to Canvas
</commit_message>
<xml_diff>
--- a/Documents/Mean Bean Studio- Game design document.docx
+++ b/Documents/Mean Bean Studio- Game design document.docx
@@ -1405,6 +1405,32 @@
     </w:p>
     <w:p>
       <w:pPr>
+        <w:rPr>
+          <w:sz w:val="24"/>
+        </w:rPr>
+      </w:pPr>
+      <w:r>
+        <w:rPr>
+          <w:sz w:val="24"/>
+        </w:rPr>
+        <w:t xml:space="preserve">Anything that is </w:t>
+      </w:r>
+      <w:r>
+        <w:rPr>
+          <w:sz w:val="24"/>
+          <w:highlight w:val="green"/>
+        </w:rPr>
+        <w:t>highlighted green</w:t>
+      </w:r>
+      <w:r>
+        <w:rPr>
+          <w:sz w:val="24"/>
+        </w:rPr>
+        <w:t xml:space="preserve"> has been recently changed.</w:t>
+      </w:r>
+    </w:p>
+    <w:p>
+      <w:pPr>
         <w:pStyle w:val="Heading1"/>
         <w:rPr>
           <w:b/>
@@ -2577,23 +2603,70 @@
         <w:rPr>
           <w:sz w:val="24"/>
           <w:szCs w:val="24"/>
+        </w:rPr>
+      </w:pPr>
+      <w:r>
+        <w:rPr>
+          <w:b/>
+          <w:sz w:val="24"/>
+          <w:szCs w:val="24"/>
+          <w:highlight w:val="green"/>
+        </w:rPr>
+        <w:t xml:space="preserve">Coffee </w:t>
+      </w:r>
+      <w:proofErr w:type="gramStart"/>
+      <w:r>
+        <w:rPr>
+          <w:b/>
+          <w:sz w:val="24"/>
+          <w:szCs w:val="24"/>
+          <w:highlight w:val="green"/>
+        </w:rPr>
+        <w:t>cannon</w:t>
+      </w:r>
+      <w:r>
+        <w:rPr>
+          <w:b/>
+          <w:sz w:val="24"/>
+          <w:szCs w:val="24"/>
+        </w:rPr>
+        <w:t xml:space="preserve"> </w:t>
+      </w:r>
+      <w:r>
+        <w:rPr>
+          <w:b/>
+          <w:sz w:val="24"/>
+          <w:szCs w:val="24"/>
+        </w:rPr>
+        <w:t>:</w:t>
+      </w:r>
+      <w:proofErr w:type="gramEnd"/>
+      <w:r>
+        <w:rPr>
+          <w:sz w:val="24"/>
+          <w:szCs w:val="24"/>
+        </w:rPr>
+        <w:t xml:space="preserve"> </w:t>
+      </w:r>
+      <w:r>
+        <w:rPr>
+          <w:sz w:val="24"/>
+          <w:szCs w:val="24"/>
+        </w:rPr>
+        <w:t xml:space="preserve">once the player has collected </w:t>
+      </w:r>
+      <w:r>
+        <w:rPr>
+          <w:sz w:val="24"/>
+          <w:szCs w:val="24"/>
           <w:highlight w:val="yellow"/>
         </w:rPr>
-      </w:pPr>
-      <w:r>
-        <w:rPr>
-          <w:b/>
-          <w:sz w:val="24"/>
-          <w:szCs w:val="24"/>
-          <w:highlight w:val="yellow"/>
-        </w:rPr>
-        <w:t>Burning of beans:</w:t>
-      </w:r>
-      <w:r>
-        <w:rPr>
-          <w:sz w:val="24"/>
-          <w:szCs w:val="24"/>
-          <w:highlight w:val="yellow"/>
+        <w:t>(x)</w:t>
+      </w:r>
+      <w:r>
+        <w:rPr>
+          <w:sz w:val="24"/>
+          <w:szCs w:val="24"/>
         </w:rPr>
         <w:t xml:space="preserve"> </w:t>
       </w:r>
@@ -2601,43 +2674,24 @@
         <w:rPr>
           <w:sz w:val="24"/>
           <w:szCs w:val="24"/>
-          <w:highlight w:val="yellow"/>
-        </w:rPr>
-        <w:t xml:space="preserve">the player can spend bean for a head start in the level or a spend them for a </w:t>
-      </w:r>
-      <w:proofErr w:type="gramStart"/>
-      <w:r>
-        <w:rPr>
-          <w:sz w:val="24"/>
-          <w:szCs w:val="24"/>
-          <w:highlight w:val="yellow"/>
-        </w:rPr>
-        <w:t>respawn.</w:t>
-      </w:r>
-      <w:r>
-        <w:rPr>
-          <w:sz w:val="24"/>
-          <w:szCs w:val="24"/>
-          <w:highlight w:val="yellow"/>
-        </w:rPr>
-        <w:t>/</w:t>
-      </w:r>
-      <w:proofErr w:type="gramEnd"/>
-      <w:r>
-        <w:rPr>
-          <w:sz w:val="24"/>
-          <w:szCs w:val="24"/>
-          <w:highlight w:val="yellow"/>
-        </w:rPr>
-        <w:t xml:space="preserve">/ slows down time in intense situations </w:t>
-      </w:r>
-      <w:r>
-        <w:rPr>
-          <w:sz w:val="24"/>
-          <w:szCs w:val="24"/>
-          <w:highlight w:val="yellow"/>
-        </w:rPr>
-        <w:t>giving the player respite.</w:t>
+        </w:rPr>
+        <w:t xml:space="preserve">the player can activate </w:t>
+      </w:r>
+      <w:proofErr w:type="spellStart"/>
+      <w:r>
+        <w:rPr>
+          <w:sz w:val="24"/>
+          <w:szCs w:val="24"/>
+        </w:rPr>
+        <w:t>Beanbo’s</w:t>
+      </w:r>
+      <w:proofErr w:type="spellEnd"/>
+      <w:r>
+        <w:rPr>
+          <w:sz w:val="24"/>
+          <w:szCs w:val="24"/>
+        </w:rPr>
+        <w:t xml:space="preserve"> coffee cannon which destroys all obstacles in the path  </w:t>
       </w:r>
     </w:p>
     <w:p>
@@ -2855,121 +2909,119 @@
         </w:rPr>
         <w:t xml:space="preserve"> is 6 meters wide</w:t>
       </w:r>
-      <w:bookmarkStart w:id="9" w:name="_GoBack"/>
+    </w:p>
+    <w:p>
+      <w:pPr>
+        <w:pStyle w:val="ListParagraph"/>
+        <w:numPr>
+          <w:ilvl w:val="0"/>
+          <w:numId w:val="3"/>
+        </w:numPr>
+        <w:rPr>
+          <w:sz w:val="24"/>
+          <w:highlight w:val="green"/>
+        </w:rPr>
+      </w:pPr>
+      <w:r>
+        <w:rPr>
+          <w:sz w:val="24"/>
+          <w:highlight w:val="green"/>
+        </w:rPr>
+        <w:t xml:space="preserve">The bean cannon cannot destroy turns. Only obstacles on the path. </w:t>
+      </w:r>
+    </w:p>
+    <w:p>
+      <w:pPr>
+        <w:rPr>
+          <w:sz w:val="24"/>
+        </w:rPr>
+      </w:pPr>
+    </w:p>
+    <w:p>
+      <w:pPr>
+        <w:rPr>
+          <w:sz w:val="24"/>
+        </w:rPr>
+      </w:pPr>
+    </w:p>
+    <w:p>
+      <w:pPr>
+        <w:rPr>
+          <w:sz w:val="24"/>
+        </w:rPr>
+      </w:pPr>
+    </w:p>
+    <w:p>
+      <w:pPr>
+        <w:rPr>
+          <w:sz w:val="24"/>
+        </w:rPr>
+      </w:pPr>
+    </w:p>
+    <w:p>
+      <w:pPr>
+        <w:rPr>
+          <w:sz w:val="24"/>
+        </w:rPr>
+      </w:pPr>
+    </w:p>
+    <w:p>
+      <w:pPr>
+        <w:rPr>
+          <w:sz w:val="24"/>
+        </w:rPr>
+      </w:pPr>
+    </w:p>
+    <w:p>
+      <w:pPr>
+        <w:rPr>
+          <w:sz w:val="24"/>
+        </w:rPr>
+      </w:pPr>
+    </w:p>
+    <w:p>
+      <w:pPr>
+        <w:rPr>
+          <w:sz w:val="24"/>
+        </w:rPr>
+      </w:pPr>
+    </w:p>
+    <w:p>
+      <w:pPr>
+        <w:rPr>
+          <w:sz w:val="24"/>
+        </w:rPr>
+      </w:pPr>
+    </w:p>
+    <w:p>
+      <w:pPr>
+        <w:rPr>
+          <w:sz w:val="24"/>
+        </w:rPr>
+      </w:pPr>
+    </w:p>
+    <w:p>
+      <w:pPr>
+        <w:pStyle w:val="Heading1"/>
+        <w:rPr>
+          <w:b/>
+          <w:u w:val="single"/>
+        </w:rPr>
+      </w:pPr>
+      <w:bookmarkStart w:id="9" w:name="_Toc22044303"/>
+      <w:r>
+        <w:rPr>
+          <w:b/>
+          <w:u w:val="single"/>
+        </w:rPr>
+        <w:lastRenderedPageBreak/>
+        <w:t>Game loops</w:t>
+      </w:r>
       <w:bookmarkEnd w:id="9"/>
     </w:p>
     <w:p>
       <w:pPr>
         <w:rPr>
-          <w:sz w:val="24"/>
-        </w:rPr>
-      </w:pPr>
-    </w:p>
-    <w:p>
-      <w:pPr>
-        <w:rPr>
-          <w:sz w:val="24"/>
-        </w:rPr>
-      </w:pPr>
-    </w:p>
-    <w:p>
-      <w:pPr>
-        <w:rPr>
-          <w:sz w:val="24"/>
-        </w:rPr>
-      </w:pPr>
-    </w:p>
-    <w:p>
-      <w:pPr>
-        <w:rPr>
-          <w:sz w:val="24"/>
-        </w:rPr>
-      </w:pPr>
-    </w:p>
-    <w:p>
-      <w:pPr>
-        <w:rPr>
-          <w:sz w:val="24"/>
-        </w:rPr>
-      </w:pPr>
-    </w:p>
-    <w:p>
-      <w:pPr>
-        <w:rPr>
-          <w:sz w:val="24"/>
-        </w:rPr>
-      </w:pPr>
-    </w:p>
-    <w:p>
-      <w:pPr>
-        <w:rPr>
-          <w:sz w:val="24"/>
-        </w:rPr>
-      </w:pPr>
-    </w:p>
-    <w:p>
-      <w:pPr>
-        <w:rPr>
-          <w:sz w:val="24"/>
-        </w:rPr>
-      </w:pPr>
-    </w:p>
-    <w:p>
-      <w:pPr>
-        <w:rPr>
-          <w:sz w:val="24"/>
-        </w:rPr>
-      </w:pPr>
-    </w:p>
-    <w:p>
-      <w:pPr>
-        <w:rPr>
-          <w:sz w:val="24"/>
-        </w:rPr>
-      </w:pPr>
-    </w:p>
-    <w:p>
-      <w:pPr>
-        <w:rPr>
-          <w:sz w:val="24"/>
-        </w:rPr>
-      </w:pPr>
-    </w:p>
-    <w:p>
-      <w:pPr>
-        <w:rPr>
-          <w:sz w:val="24"/>
-        </w:rPr>
-      </w:pPr>
-    </w:p>
-    <w:p>
-      <w:pPr>
-        <w:rPr>
-          <w:sz w:val="24"/>
-        </w:rPr>
-      </w:pPr>
-    </w:p>
-    <w:p>
-      <w:pPr>
-        <w:pStyle w:val="Heading1"/>
-        <w:rPr>
-          <w:b/>
-          <w:u w:val="single"/>
-        </w:rPr>
-      </w:pPr>
-      <w:bookmarkStart w:id="10" w:name="_Toc22044303"/>
-      <w:r>
-        <w:rPr>
-          <w:b/>
-          <w:u w:val="single"/>
-        </w:rPr>
-        <w:t>Game loops</w:t>
-      </w:r>
-      <w:bookmarkEnd w:id="10"/>
-    </w:p>
-    <w:p>
-      <w:pPr>
-        <w:rPr>
           <w:b/>
         </w:rPr>
       </w:pPr>
@@ -3036,6 +3088,19 @@
           <w:sz w:val="24"/>
         </w:rPr>
         <w:tab/>
+      </w:r>
+      <w:r>
+        <w:rPr>
+          <w:b/>
+          <w:sz w:val="24"/>
+        </w:rPr>
+        <w:t xml:space="preserve">Moment to Moment </w:t>
+      </w:r>
+      <w:r>
+        <w:rPr>
+          <w:b/>
+          <w:sz w:val="24"/>
+        </w:rPr>
         <w:t>Gameplay</w:t>
       </w:r>
     </w:p>
@@ -3045,6 +3110,74 @@
           <w:b/>
         </w:rPr>
       </w:pPr>
+      <w:r>
+        <w:rPr>
+          <w:noProof/>
+        </w:rPr>
+        <w:drawing>
+          <wp:anchor distT="0" distB="0" distL="114300" distR="114300" simplePos="0" relativeHeight="251661312" behindDoc="1" locked="0" layoutInCell="1" allowOverlap="1" wp14:anchorId="56649047">
+            <wp:simplePos x="0" y="0"/>
+            <wp:positionH relativeFrom="column">
+              <wp:posOffset>3093858</wp:posOffset>
+            </wp:positionH>
+            <wp:positionV relativeFrom="paragraph">
+              <wp:posOffset>82992</wp:posOffset>
+            </wp:positionV>
+            <wp:extent cx="3710940" cy="3967480"/>
+            <wp:effectExtent l="0" t="0" r="3810" b="0"/>
+            <wp:wrapTight wrapText="bothSides">
+              <wp:wrapPolygon edited="0">
+                <wp:start x="0" y="0"/>
+                <wp:lineTo x="0" y="21469"/>
+                <wp:lineTo x="21511" y="21469"/>
+                <wp:lineTo x="21511" y="0"/>
+                <wp:lineTo x="0" y="0"/>
+              </wp:wrapPolygon>
+            </wp:wrapTight>
+            <wp:docPr id="2" name="Picture 2"/>
+            <wp:cNvGraphicFramePr>
+              <a:graphicFrameLocks xmlns:a="http://schemas.openxmlformats.org/drawingml/2006/main" noChangeAspect="1"/>
+            </wp:cNvGraphicFramePr>
+            <a:graphic xmlns:a="http://schemas.openxmlformats.org/drawingml/2006/main">
+              <a:graphicData uri="http://schemas.openxmlformats.org/drawingml/2006/picture">
+                <pic:pic xmlns:pic="http://schemas.openxmlformats.org/drawingml/2006/picture">
+                  <pic:nvPicPr>
+                    <pic:cNvPr id="1" name=""/>
+                    <pic:cNvPicPr/>
+                  </pic:nvPicPr>
+                  <pic:blipFill>
+                    <a:blip r:embed="rId10">
+                      <a:extLst>
+                        <a:ext uri="{28A0092B-C50C-407E-A947-70E740481C1C}">
+                          <a14:useLocalDpi xmlns:a14="http://schemas.microsoft.com/office/drawing/2010/main" val="0"/>
+                        </a:ext>
+                      </a:extLst>
+                    </a:blip>
+                    <a:stretch>
+                      <a:fillRect/>
+                    </a:stretch>
+                  </pic:blipFill>
+                  <pic:spPr>
+                    <a:xfrm>
+                      <a:off x="0" y="0"/>
+                      <a:ext cx="3710940" cy="3967480"/>
+                    </a:xfrm>
+                    <a:prstGeom prst="rect">
+                      <a:avLst/>
+                    </a:prstGeom>
+                  </pic:spPr>
+                </pic:pic>
+              </a:graphicData>
+            </a:graphic>
+            <wp14:sizeRelH relativeFrom="margin">
+              <wp14:pctWidth>0</wp14:pctWidth>
+            </wp14:sizeRelH>
+            <wp14:sizeRelV relativeFrom="margin">
+              <wp14:pctHeight>0</wp14:pctHeight>
+            </wp14:sizeRelV>
+          </wp:anchor>
+        </w:drawing>
+      </w:r>
       <w:r>
         <w:rPr>
           <w:noProof/>
@@ -3081,7 +3214,7 @@
                     <pic:cNvPicPr/>
                   </pic:nvPicPr>
                   <pic:blipFill>
-                    <a:blip r:embed="rId10">
+                    <a:blip r:embed="rId11">
                       <a:extLst>
                         <a:ext uri="{28A0092B-C50C-407E-A947-70E740481C1C}">
                           <a14:useLocalDpi xmlns:a14="http://schemas.microsoft.com/office/drawing/2010/main" val="0"/>
@@ -3113,68 +3246,6 @@
           </wp:anchor>
         </w:drawing>
       </w:r>
-      <w:r>
-        <w:rPr>
-          <w:noProof/>
-        </w:rPr>
-        <w:drawing>
-          <wp:anchor distT="0" distB="0" distL="114300" distR="114300" simplePos="0" relativeHeight="251659264" behindDoc="1" locked="0" layoutInCell="1" allowOverlap="1" wp14:anchorId="4D14CA90">
-            <wp:simplePos x="0" y="0"/>
-            <wp:positionH relativeFrom="page">
-              <wp:align>right</wp:align>
-            </wp:positionH>
-            <wp:positionV relativeFrom="paragraph">
-              <wp:posOffset>8890</wp:posOffset>
-            </wp:positionV>
-            <wp:extent cx="3752850" cy="3952875"/>
-            <wp:effectExtent l="0" t="0" r="0" b="9525"/>
-            <wp:wrapTight wrapText="bothSides">
-              <wp:wrapPolygon edited="0">
-                <wp:start x="0" y="0"/>
-                <wp:lineTo x="0" y="21548"/>
-                <wp:lineTo x="21490" y="21548"/>
-                <wp:lineTo x="21490" y="0"/>
-                <wp:lineTo x="0" y="0"/>
-              </wp:wrapPolygon>
-            </wp:wrapTight>
-            <wp:docPr id="3" name="Picture 3"/>
-            <wp:cNvGraphicFramePr>
-              <a:graphicFrameLocks xmlns:a="http://schemas.openxmlformats.org/drawingml/2006/main" noChangeAspect="1"/>
-            </wp:cNvGraphicFramePr>
-            <a:graphic xmlns:a="http://schemas.openxmlformats.org/drawingml/2006/main">
-              <a:graphicData uri="http://schemas.openxmlformats.org/drawingml/2006/picture">
-                <pic:pic xmlns:pic="http://schemas.openxmlformats.org/drawingml/2006/picture">
-                  <pic:nvPicPr>
-                    <pic:cNvPr id="1" name=""/>
-                    <pic:cNvPicPr/>
-                  </pic:nvPicPr>
-                  <pic:blipFill>
-                    <a:blip r:embed="rId11">
-                      <a:extLst>
-                        <a:ext uri="{28A0092B-C50C-407E-A947-70E740481C1C}">
-                          <a14:useLocalDpi xmlns:a14="http://schemas.microsoft.com/office/drawing/2010/main" val="0"/>
-                        </a:ext>
-                      </a:extLst>
-                    </a:blip>
-                    <a:stretch>
-                      <a:fillRect/>
-                    </a:stretch>
-                  </pic:blipFill>
-                  <pic:spPr>
-                    <a:xfrm>
-                      <a:off x="0" y="0"/>
-                      <a:ext cx="3752850" cy="3952875"/>
-                    </a:xfrm>
-                    <a:prstGeom prst="rect">
-                      <a:avLst/>
-                    </a:prstGeom>
-                  </pic:spPr>
-                </pic:pic>
-              </a:graphicData>
-            </a:graphic>
-          </wp:anchor>
-        </w:drawing>
-      </w:r>
     </w:p>
     <w:p>
       <w:pPr>
@@ -3187,6 +3258,80 @@
     </w:p>
     <w:p>
       <w:pPr>
+        <w:rPr>
+          <w:b/>
+          <w:sz w:val="32"/>
+          <w:szCs w:val="32"/>
+        </w:rPr>
+      </w:pPr>
+    </w:p>
+    <w:p>
+      <w:pPr>
+        <w:rPr>
+          <w:b/>
+          <w:sz w:val="32"/>
+          <w:szCs w:val="32"/>
+        </w:rPr>
+      </w:pPr>
+    </w:p>
+    <w:p>
+      <w:pPr>
+        <w:rPr>
+          <w:b/>
+          <w:sz w:val="32"/>
+          <w:szCs w:val="32"/>
+        </w:rPr>
+      </w:pPr>
+    </w:p>
+    <w:p>
+      <w:pPr>
+        <w:rPr>
+          <w:b/>
+          <w:sz w:val="32"/>
+          <w:szCs w:val="32"/>
+        </w:rPr>
+      </w:pPr>
+    </w:p>
+    <w:p>
+      <w:pPr>
+        <w:rPr>
+          <w:b/>
+          <w:sz w:val="32"/>
+          <w:szCs w:val="32"/>
+        </w:rPr>
+      </w:pPr>
+    </w:p>
+    <w:p>
+      <w:pPr>
+        <w:rPr>
+          <w:b/>
+          <w:sz w:val="32"/>
+          <w:szCs w:val="32"/>
+        </w:rPr>
+      </w:pPr>
+    </w:p>
+    <w:p>
+      <w:pPr>
+        <w:rPr>
+          <w:b/>
+          <w:sz w:val="32"/>
+          <w:szCs w:val="32"/>
+        </w:rPr>
+      </w:pPr>
+    </w:p>
+    <w:p>
+      <w:pPr>
+        <w:rPr>
+          <w:b/>
+          <w:sz w:val="32"/>
+          <w:szCs w:val="32"/>
+        </w:rPr>
+      </w:pPr>
+      <w:bookmarkStart w:id="10" w:name="_GoBack"/>
+      <w:bookmarkEnd w:id="10"/>
+    </w:p>
+    <w:p>
+      <w:pPr>
         <w:pStyle w:val="Heading1"/>
         <w:rPr>
           <w:b/>
@@ -3199,6 +3344,7 @@
           <w:b/>
           <w:u w:val="single"/>
         </w:rPr>
+        <w:lastRenderedPageBreak/>
         <w:t>Game economy</w:t>
       </w:r>
       <w:bookmarkEnd w:id="11"/>
@@ -3686,6 +3832,7 @@
           <w:sz w:val="24"/>
           <w:szCs w:val="24"/>
         </w:rPr>
+        <w:lastRenderedPageBreak/>
         <w:t xml:space="preserve">Jumps between gaps </w:t>
       </w:r>
     </w:p>
@@ -3929,7 +4076,6 @@
           <w:szCs w:val="24"/>
           <w:highlight w:val="yellow"/>
         </w:rPr>
-        <w:lastRenderedPageBreak/>
         <w:t>20% discount</w:t>
       </w:r>
     </w:p>
@@ -7017,7 +7163,7 @@
 </file>
 
 <file path=customXml/itemProps1.xml><?xml version="1.0" encoding="utf-8"?>
-<ds:datastoreItem xmlns:ds="http://schemas.openxmlformats.org/officeDocument/2006/customXml" ds:itemID="{653294C4-3ED8-4815-B4DD-4501E1D705AA}">
+<ds:datastoreItem xmlns:ds="http://schemas.openxmlformats.org/officeDocument/2006/customXml" ds:itemID="{F9169F74-B883-4CA0-8756-C215D4310C06}">
   <ds:schemaRefs>
     <ds:schemaRef ds:uri="http://schemas.openxmlformats.org/officeDocument/2006/bibliography"/>
   </ds:schemaRefs>

</xml_diff>